<commit_message>
Add final documentation (part 1)
</commit_message>
<xml_diff>
--- a/doc/Project_Glossary_Sonia_Grigor.docx
+++ b/doc/Project_Glossary_Sonia_Grigor.docx
@@ -105,16 +105,16 @@
         <w:tblLook w:val="0000"/>
       </w:tblPr>
       <w:tblGrid>
-        <w:gridCol w:w="2301"/>
+        <w:gridCol w:w="2300"/>
         <w:gridCol w:w="1152"/>
-        <w:gridCol w:w="3746"/>
+        <w:gridCol w:w="3747"/>
         <w:gridCol w:w="2304"/>
       </w:tblGrid>
       <w:tr>
         <w:trPr/>
         <w:tc>
           <w:tcPr>
-            <w:tcW w:w="2301" w:type="dxa"/>
+            <w:tcW w:w="2300" w:type="dxa"/>
             <w:tcBorders>
               <w:top w:val="single" w:sz="6" w:space="0" w:color="000000"/>
               <w:left w:val="single" w:sz="6" w:space="0" w:color="000000"/>
@@ -176,7 +176,7 @@
         </w:tc>
         <w:tc>
           <w:tcPr>
-            <w:tcW w:w="3746" w:type="dxa"/>
+            <w:tcW w:w="3747" w:type="dxa"/>
             <w:tcBorders>
               <w:top w:val="single" w:sz="6" w:space="0" w:color="000000"/>
               <w:left w:val="single" w:sz="6" w:space="0" w:color="000000"/>
@@ -241,7 +241,7 @@
         <w:trPr/>
         <w:tc>
           <w:tcPr>
-            <w:tcW w:w="2301" w:type="dxa"/>
+            <w:tcW w:w="2300" w:type="dxa"/>
             <w:tcBorders>
               <w:top w:val="single" w:sz="6" w:space="0" w:color="000000"/>
               <w:left w:val="single" w:sz="6" w:space="0" w:color="000000"/>
@@ -293,7 +293,7 @@
         </w:tc>
         <w:tc>
           <w:tcPr>
-            <w:tcW w:w="3746" w:type="dxa"/>
+            <w:tcW w:w="3747" w:type="dxa"/>
             <w:tcBorders>
               <w:top w:val="single" w:sz="6" w:space="0" w:color="000000"/>
               <w:left w:val="single" w:sz="6" w:space="0" w:color="000000"/>
@@ -349,7 +349,7 @@
         <w:trPr/>
         <w:tc>
           <w:tcPr>
-            <w:tcW w:w="2301" w:type="dxa"/>
+            <w:tcW w:w="2300" w:type="dxa"/>
             <w:tcBorders>
               <w:top w:val="single" w:sz="6" w:space="0" w:color="000000"/>
               <w:left w:val="single" w:sz="6" w:space="0" w:color="000000"/>
@@ -399,7 +399,7 @@
         </w:tc>
         <w:tc>
           <w:tcPr>
-            <w:tcW w:w="3746" w:type="dxa"/>
+            <w:tcW w:w="3747" w:type="dxa"/>
             <w:tcBorders>
               <w:top w:val="single" w:sz="6" w:space="0" w:color="000000"/>
               <w:left w:val="single" w:sz="6" w:space="0" w:color="000000"/>
@@ -452,7 +452,7 @@
         <w:trPr/>
         <w:tc>
           <w:tcPr>
-            <w:tcW w:w="2301" w:type="dxa"/>
+            <w:tcW w:w="2300" w:type="dxa"/>
             <w:tcBorders>
               <w:top w:val="single" w:sz="6" w:space="0" w:color="000000"/>
               <w:left w:val="single" w:sz="6" w:space="0" w:color="000000"/>
@@ -502,7 +502,7 @@
         </w:tc>
         <w:tc>
           <w:tcPr>
-            <w:tcW w:w="3746" w:type="dxa"/>
+            <w:tcW w:w="3747" w:type="dxa"/>
             <w:tcBorders>
               <w:top w:val="single" w:sz="6" w:space="0" w:color="000000"/>
               <w:left w:val="single" w:sz="6" w:space="0" w:color="000000"/>
@@ -555,7 +555,7 @@
         <w:trPr/>
         <w:tc>
           <w:tcPr>
-            <w:tcW w:w="2301" w:type="dxa"/>
+            <w:tcW w:w="2300" w:type="dxa"/>
             <w:tcBorders>
               <w:top w:val="single" w:sz="6" w:space="0" w:color="000000"/>
               <w:left w:val="single" w:sz="6" w:space="0" w:color="000000"/>
@@ -605,7 +605,7 @@
         </w:tc>
         <w:tc>
           <w:tcPr>
-            <w:tcW w:w="3746" w:type="dxa"/>
+            <w:tcW w:w="3747" w:type="dxa"/>
             <w:tcBorders>
               <w:top w:val="single" w:sz="6" w:space="0" w:color="000000"/>
               <w:left w:val="single" w:sz="6" w:space="0" w:color="000000"/>
@@ -787,11 +787,11 @@
         <w:ind w:left="720" w:hanging="720"/>
         <w:rPr/>
       </w:pPr>
-      <w:bookmarkStart w:id="2" w:name="_Toc254949441"/>
+      <w:bookmarkStart w:id="2" w:name="_Toc456598586"/>
       <w:bookmarkStart w:id="3" w:name="_Toc456600917"/>
-      <w:bookmarkStart w:id="4" w:name="_Toc456598586"/>
-      <w:bookmarkStart w:id="5" w:name="_Toc452813577"/>
-      <w:bookmarkStart w:id="6" w:name="_Toc436203377"/>
+      <w:bookmarkStart w:id="4" w:name="_Toc254949441"/>
+      <w:bookmarkStart w:id="5" w:name="_Toc436203377"/>
+      <w:bookmarkStart w:id="6" w:name="_Toc452813577"/>
       <w:bookmarkEnd w:id="5"/>
       <w:bookmarkEnd w:id="6"/>
       <w:r>
@@ -823,7 +823,7 @@
           <w:sz w:val="20"/>
           <w:szCs w:val="20"/>
         </w:rPr>
-        <w:t xml:space="preserve">The Project  Glossary document provide information about any new and </w:t>
+        <w:t xml:space="preserve">The Project Glossary document provide information about any new and </w:t>
       </w:r>
       <w:r>
         <w:rPr>
@@ -867,8 +867,8 @@
         </w:rPr>
       </w:pPr>
       <w:bookmarkStart w:id="7" w:name="_Toc254949442"/>
-      <w:bookmarkStart w:id="8" w:name="_Toc4528135771"/>
-      <w:bookmarkStart w:id="9" w:name="_Toc4362033771"/>
+      <w:bookmarkStart w:id="8" w:name="_Toc4362033771"/>
+      <w:bookmarkStart w:id="9" w:name="_Toc4528135771"/>
       <w:bookmarkEnd w:id="8"/>
       <w:bookmarkEnd w:id="9"/>
       <w:r>
@@ -3560,34 +3560,8 @@
             <w:rPr/>
           </w:pPr>
           <w:r>
-            <w:rPr>
-              <w:rFonts w:eastAsia="Symbol" w:cs="Symbol" w:ascii="Symbol" w:hAnsi="Symbol"/>
-            </w:rPr>
-            <w:t></w:t>
-          </w:r>
-          <w:r>
             <w:rPr/>
-            <w:fldChar w:fldCharType="begin"/>
-          </w:r>
-          <w:r>
-            <w:rPr/>
-            <w:instrText> DOCPROPERTY "Company"</w:instrText>
-          </w:r>
-          <w:r>
-            <w:rPr/>
-            <w:fldChar w:fldCharType="separate"/>
-          </w:r>
-          <w:r>
-            <w:rPr/>
-            <w:t>&lt;Company Name&gt;</w:t>
-          </w:r>
-          <w:r>
-            <w:rPr/>
-            <w:fldChar w:fldCharType="end"/>
-          </w:r>
-          <w:r>
-            <w:rPr/>
-            <w:t xml:space="preserve">, </w:t>
+            <w:t xml:space="preserve"> </w:t>
           </w:r>
           <w:r>
             <w:rPr/>
@@ -4989,12 +4963,16 @@
     <w:qFormat/>
     <w:rsid w:val="00f669db"/>
     <w:pPr>
+      <w:widowControl w:val="false"/>
       <w:tabs>
         <w:tab w:val="clear" w:pos="720"/>
         <w:tab w:val="left" w:pos="540" w:leader="none"/>
         <w:tab w:val="left" w:pos="1260" w:leader="none"/>
       </w:tabs>
-      <w:spacing w:before="0" w:after="120"/>
+      <w:bidi w:val="0"/>
+      <w:spacing w:lineRule="atLeast" w:line="240" w:before="0" w:after="120"/>
+      <w:ind w:left="540" w:right="0" w:hanging="0"/>
+      <w:jc w:val="left"/>
     </w:pPr>
     <w:rPr>
       <w:rFonts w:ascii="Times New Roman" w:hAnsi="Times New Roman"/>

</xml_diff>